<commit_message>
pca, kmeans, more analysis
</commit_message>
<xml_diff>
--- a/TheWord.docx
+++ b/TheWord.docx
@@ -949,6 +949,26 @@
         <w:rPr>
           <w:rStyle w:val="VerbatimChar"/>
         </w:rPr>
+        <w:t xml:space="preserve">## Warning in nominalTrainWorkflow(x = x, y = y, wts = weights, info = trainInfo, :</w:t>
+      </w:r>
+      <w:r>
+        <w:br w:type="textWrapping"/>
+      </w:r>
+      <w:r>
+        <w:rPr>
+          <w:rStyle w:val="VerbatimChar"/>
+        </w:rPr>
+        <w:t xml:space="preserve">## There were missing values in resampled performance measures.</w:t>
+      </w:r>
+    </w:p>
+    <w:p>
+      <w:pPr>
+        <w:pStyle w:val="SourceCode"/>
+      </w:pPr>
+      <w:r>
+        <w:rPr>
+          <w:rStyle w:val="VerbatimChar"/>
+        </w:rPr>
         <w:t xml:space="preserve">##           Reference</w:t>
       </w:r>
       <w:r>
@@ -2217,6 +2237,436 @@
       <w:bookmarkEnd w:id="28"/>
       <w:r>
         <w:t xml:space="preserve">Clusters</w:t>
+      </w:r>
+    </w:p>
+    <w:p>
+      <w:pPr>
+        <w:pStyle w:val="FirstParagraph"/>
+      </w:pPr>
+      <w:r>
+        <w:t xml:space="preserve">Murai (2006) argued that the Gospels contain verses that are echoed in one another in syncoptic fashion. Thus, various chapters across the four Gospel books should exhibit high degrees of similarity after controlling for Bible version. This is especially so given the argument of Marcan Priority where Luke and Matthew are derived from the book of Mark.</w:t>
+      </w:r>
+    </w:p>
+    <w:p>
+      <w:pPr>
+        <w:pStyle w:val="BodyText"/>
+      </w:pPr>
+      <w:r>
+        <w:t xml:space="preserve">The WEB was used to test this expectation. The WEB is the most recently translated copy of the three. Removal of contemporary stopwords can thus be performed with relative confidence that textual meanings are not severely redacted. This leaves behind proper nouns and other less commonly used words that will aid in the clustering at the chapter level. Verses can be relatively short and easily taken out of context when stopwords are removed. Collapsing them into chapters can provide a better approximation of chapter meaning.</w:t>
+      </w:r>
+      <w:r>
+        <w:br w:type="textWrapping"/>
+      </w:r>
+      <w:r>
+        <w:drawing>
+          <wp:inline>
+            <wp:extent cx="5334000" cy="4267200"/>
+            <wp:effectExtent b="0" l="0" r="0" t="0"/>
+            <wp:docPr descr="" title="" id="1" name="Picture"/>
+            <a:graphic>
+              <a:graphicData uri="http://schemas.openxmlformats.org/drawingml/2006/picture">
+                <pic:pic>
+                  <pic:nvPicPr>
+                    <pic:cNvPr descr="TheWord_files/figure-docx/PCA-1.png" id="0" name="Picture"/>
+                    <pic:cNvPicPr>
+                      <a:picLocks noChangeArrowheads="1" noChangeAspect="1"/>
+                    </pic:cNvPicPr>
+                  </pic:nvPicPr>
+                  <pic:blipFill>
+                    <a:blip r:embed="rId29"/>
+                    <a:stretch>
+                      <a:fillRect/>
+                    </a:stretch>
+                  </pic:blipFill>
+                  <pic:spPr bwMode="auto">
+                    <a:xfrm>
+                      <a:off x="0" y="0"/>
+                      <a:ext cx="5334000" cy="4267200"/>
+                    </a:xfrm>
+                    <a:prstGeom prst="rect">
+                      <a:avLst/>
+                    </a:prstGeom>
+                    <a:noFill/>
+                    <a:ln w="9525">
+                      <a:noFill/>
+                      <a:headEnd/>
+                      <a:tailEnd/>
+                    </a:ln>
+                  </pic:spPr>
+                </pic:pic>
+              </a:graphicData>
+            </a:graphic>
+          </wp:inline>
+        </w:drawing>
+      </w:r>
+      <w:r>
+        <w:drawing>
+          <wp:inline>
+            <wp:extent cx="5334000" cy="4267200"/>
+            <wp:effectExtent b="0" l="0" r="0" t="0"/>
+            <wp:docPr descr="" title="" id="1" name="Picture"/>
+            <a:graphic>
+              <a:graphicData uri="http://schemas.openxmlformats.org/drawingml/2006/picture">
+                <pic:pic>
+                  <pic:nvPicPr>
+                    <pic:cNvPr descr="TheWord_files/figure-docx/PCA-2.png" id="0" name="Picture"/>
+                    <pic:cNvPicPr>
+                      <a:picLocks noChangeArrowheads="1" noChangeAspect="1"/>
+                    </pic:cNvPicPr>
+                  </pic:nvPicPr>
+                  <pic:blipFill>
+                    <a:blip r:embed="rId30"/>
+                    <a:stretch>
+                      <a:fillRect/>
+                    </a:stretch>
+                  </pic:blipFill>
+                  <pic:spPr bwMode="auto">
+                    <a:xfrm>
+                      <a:off x="0" y="0"/>
+                      <a:ext cx="5334000" cy="4267200"/>
+                    </a:xfrm>
+                    <a:prstGeom prst="rect">
+                      <a:avLst/>
+                    </a:prstGeom>
+                    <a:noFill/>
+                    <a:ln w="9525">
+                      <a:noFill/>
+                      <a:headEnd/>
+                      <a:tailEnd/>
+                    </a:ln>
+                  </pic:spPr>
+                </pic:pic>
+              </a:graphicData>
+            </a:graphic>
+          </wp:inline>
+        </w:drawing>
+      </w:r>
+    </w:p>
+    <w:p>
+      <w:pPr>
+        <w:pStyle w:val="BodyText"/>
+      </w:pPr>
+      <w:r>
+        <w:t xml:space="preserve">As a baseline of comparison, the Euclidean distance between each book can be calculated and plotted. For the most part, books and chapters are distinct from one another with the exception of certain chapters that echo each other content-wise such as Mark 11 and Matthew 21. Curiously, Luke 19 and 20 are dissimilar, possibly because the same content is now split between two chapters. The screeplot above suggests that dimensionality has not been significantly reduced. The first two dimensions account for less than 7% of the variability. Thus, principal components analysis is not particularly useful in this case as the trade-off between dimensionality and variance is extremely steep.</w:t>
+      </w:r>
+    </w:p>
+    <w:p>
+      <w:pPr>
+        <w:pStyle w:val="SourceCode"/>
+      </w:pPr>
+      <w:r>
+        <w:rPr>
+          <w:rStyle w:val="CommentTok"/>
+        </w:rPr>
+        <w:t xml:space="preserve"># KMeans</w:t>
+      </w:r>
+      <w:r>
+        <w:br w:type="textWrapping"/>
+      </w:r>
+      <w:r>
+        <w:rPr>
+          <w:rStyle w:val="KeywordTok"/>
+        </w:rPr>
+        <w:t xml:space="preserve">set.seed</w:t>
+      </w:r>
+      <w:r>
+        <w:rPr>
+          <w:rStyle w:val="NormalTok"/>
+        </w:rPr>
+        <w:t xml:space="preserve">(</w:t>
+      </w:r>
+      <w:r>
+        <w:rPr>
+          <w:rStyle w:val="DecValTok"/>
+        </w:rPr>
+        <w:t xml:space="preserve">1728</w:t>
+      </w:r>
+      <w:r>
+        <w:rPr>
+          <w:rStyle w:val="NormalTok"/>
+        </w:rPr>
+        <w:t xml:space="preserve">)</w:t>
+      </w:r>
+      <w:r>
+        <w:br w:type="textWrapping"/>
+      </w:r>
+      <w:r>
+        <w:rPr>
+          <w:rStyle w:val="KeywordTok"/>
+        </w:rPr>
+        <w:t xml:space="preserve">fviz_nbclust</w:t>
+      </w:r>
+      <w:r>
+        <w:rPr>
+          <w:rStyle w:val="NormalTok"/>
+        </w:rPr>
+        <w:t xml:space="preserve">(web_chapter_mat_scale, kmeans, </w:t>
+      </w:r>
+      <w:r>
+        <w:rPr>
+          <w:rStyle w:val="DataTypeTok"/>
+        </w:rPr>
+        <w:t xml:space="preserve">method =</w:t>
+      </w:r>
+      <w:r>
+        <w:rPr>
+          <w:rStyle w:val="NormalTok"/>
+        </w:rPr>
+        <w:t xml:space="preserve"> </w:t>
+      </w:r>
+      <w:r>
+        <w:rPr>
+          <w:rStyle w:val="StringTok"/>
+        </w:rPr>
+        <w:t xml:space="preserve">"silhouette"</w:t>
+      </w:r>
+      <w:r>
+        <w:rPr>
+          <w:rStyle w:val="NormalTok"/>
+        </w:rPr>
+        <w:t xml:space="preserve">, </w:t>
+      </w:r>
+      <w:r>
+        <w:rPr>
+          <w:rStyle w:val="DataTypeTok"/>
+        </w:rPr>
+        <w:t xml:space="preserve">k.max =</w:t>
+      </w:r>
+      <w:r>
+        <w:rPr>
+          <w:rStyle w:val="NormalTok"/>
+        </w:rPr>
+        <w:t xml:space="preserve"> </w:t>
+      </w:r>
+      <w:r>
+        <w:rPr>
+          <w:rStyle w:val="DecValTok"/>
+        </w:rPr>
+        <w:t xml:space="preserve">28</w:t>
+      </w:r>
+      <w:r>
+        <w:rPr>
+          <w:rStyle w:val="NormalTok"/>
+        </w:rPr>
+        <w:t xml:space="preserve">)</w:t>
+      </w:r>
+    </w:p>
+    <w:p>
+      <w:pPr>
+        <w:pStyle w:val="FirstParagraph"/>
+      </w:pPr>
+      <w:r>
+        <w:drawing>
+          <wp:inline>
+            <wp:extent cx="4620126" cy="3696101"/>
+            <wp:effectExtent b="0" l="0" r="0" t="0"/>
+            <wp:docPr descr="" title="" id="1" name="Picture"/>
+            <a:graphic>
+              <a:graphicData uri="http://schemas.openxmlformats.org/drawingml/2006/picture">
+                <pic:pic>
+                  <pic:nvPicPr>
+                    <pic:cNvPr descr="TheWord_files/figure-docx/kmeans-1.png" id="0" name="Picture"/>
+                    <pic:cNvPicPr>
+                      <a:picLocks noChangeArrowheads="1" noChangeAspect="1"/>
+                    </pic:cNvPicPr>
+                  </pic:nvPicPr>
+                  <pic:blipFill>
+                    <a:blip r:embed="rId31"/>
+                    <a:stretch>
+                      <a:fillRect/>
+                    </a:stretch>
+                  </pic:blipFill>
+                  <pic:spPr bwMode="auto">
+                    <a:xfrm>
+                      <a:off x="0" y="0"/>
+                      <a:ext cx="4620126" cy="3696101"/>
+                    </a:xfrm>
+                    <a:prstGeom prst="rect">
+                      <a:avLst/>
+                    </a:prstGeom>
+                    <a:noFill/>
+                    <a:ln w="9525">
+                      <a:noFill/>
+                      <a:headEnd/>
+                      <a:tailEnd/>
+                    </a:ln>
+                  </pic:spPr>
+                </pic:pic>
+              </a:graphicData>
+            </a:graphic>
+          </wp:inline>
+        </w:drawing>
+      </w:r>
+    </w:p>
+    <w:p>
+      <w:pPr>
+        <w:pStyle w:val="SourceCode"/>
+      </w:pPr>
+      <w:r>
+        <w:rPr>
+          <w:rStyle w:val="NormalTok"/>
+        </w:rPr>
+        <w:t xml:space="preserve">k5 &lt;-</w:t>
+      </w:r>
+      <w:r>
+        <w:rPr>
+          <w:rStyle w:val="StringTok"/>
+        </w:rPr>
+        <w:t xml:space="preserve"> </w:t>
+      </w:r>
+      <w:r>
+        <w:rPr>
+          <w:rStyle w:val="KeywordTok"/>
+        </w:rPr>
+        <w:t xml:space="preserve">kmeans</w:t>
+      </w:r>
+      <w:r>
+        <w:rPr>
+          <w:rStyle w:val="NormalTok"/>
+        </w:rPr>
+        <w:t xml:space="preserve">(web_chapter_mat_scale, </w:t>
+      </w:r>
+      <w:r>
+        <w:rPr>
+          <w:rStyle w:val="DecValTok"/>
+        </w:rPr>
+        <w:t xml:space="preserve">5</w:t>
+      </w:r>
+      <w:r>
+        <w:rPr>
+          <w:rStyle w:val="NormalTok"/>
+        </w:rPr>
+        <w:t xml:space="preserve">, </w:t>
+      </w:r>
+      <w:r>
+        <w:rPr>
+          <w:rStyle w:val="DataTypeTok"/>
+        </w:rPr>
+        <w:t xml:space="preserve">nstart =</w:t>
+      </w:r>
+      <w:r>
+        <w:rPr>
+          <w:rStyle w:val="NormalTok"/>
+        </w:rPr>
+        <w:t xml:space="preserve"> </w:t>
+      </w:r>
+      <w:r>
+        <w:rPr>
+          <w:rStyle w:val="DecValTok"/>
+        </w:rPr>
+        <w:t xml:space="preserve">25</w:t>
+      </w:r>
+      <w:r>
+        <w:rPr>
+          <w:rStyle w:val="NormalTok"/>
+        </w:rPr>
+        <w:t xml:space="preserve">)</w:t>
+      </w:r>
+      <w:r>
+        <w:br w:type="textWrapping"/>
+      </w:r>
+      <w:r>
+        <w:rPr>
+          <w:rStyle w:val="KeywordTok"/>
+        </w:rPr>
+        <w:t xml:space="preserve">fviz_cluster</w:t>
+      </w:r>
+      <w:r>
+        <w:rPr>
+          <w:rStyle w:val="NormalTok"/>
+        </w:rPr>
+        <w:t xml:space="preserve">(k5, </w:t>
+      </w:r>
+      <w:r>
+        <w:rPr>
+          <w:rStyle w:val="DataTypeTok"/>
+        </w:rPr>
+        <w:t xml:space="preserve">data =</w:t>
+      </w:r>
+      <w:r>
+        <w:rPr>
+          <w:rStyle w:val="NormalTok"/>
+        </w:rPr>
+        <w:t xml:space="preserve"> web_chapter_mat_scale)</w:t>
+      </w:r>
+    </w:p>
+    <w:p>
+      <w:pPr>
+        <w:pStyle w:val="FirstParagraph"/>
+      </w:pPr>
+      <w:r>
+        <w:drawing>
+          <wp:inline>
+            <wp:extent cx="4620126" cy="3696101"/>
+            <wp:effectExtent b="0" l="0" r="0" t="0"/>
+            <wp:docPr descr="" title="" id="1" name="Picture"/>
+            <a:graphic>
+              <a:graphicData uri="http://schemas.openxmlformats.org/drawingml/2006/picture">
+                <pic:pic>
+                  <pic:nvPicPr>
+                    <pic:cNvPr descr="TheWord_files/figure-docx/kmeans-2.png" id="0" name="Picture"/>
+                    <pic:cNvPicPr>
+                      <a:picLocks noChangeArrowheads="1" noChangeAspect="1"/>
+                    </pic:cNvPicPr>
+                  </pic:nvPicPr>
+                  <pic:blipFill>
+                    <a:blip r:embed="rId32"/>
+                    <a:stretch>
+                      <a:fillRect/>
+                    </a:stretch>
+                  </pic:blipFill>
+                  <pic:spPr bwMode="auto">
+                    <a:xfrm>
+                      <a:off x="0" y="0"/>
+                      <a:ext cx="4620126" cy="3696101"/>
+                    </a:xfrm>
+                    <a:prstGeom prst="rect">
+                      <a:avLst/>
+                    </a:prstGeom>
+                    <a:noFill/>
+                    <a:ln w="9525">
+                      <a:noFill/>
+                      <a:headEnd/>
+                      <a:tailEnd/>
+                    </a:ln>
+                  </pic:spPr>
+                </pic:pic>
+              </a:graphicData>
+            </a:graphic>
+          </wp:inline>
+        </w:drawing>
+      </w:r>
+    </w:p>
+    <w:p>
+      <w:pPr>
+        <w:pStyle w:val="BodyText"/>
+      </w:pPr>
+      <w:r>
+        <w:t xml:space="preserve">KMeans clustering was then performed to see whether books can be identified from one another, in which case there ought to be four clusters. Alternatively, the books can also be clustered by content similarity, in which case there should be anywhere between 16 and 28 clusters given that shortest book has 16 chapters, and the longest has 28. This assumes that content order and chapter delimitation is highly similar. The silhouette score plot suggests that the ideal number of clusters is 5. Plotting the five clusters using the first two principal component, the following observations about the clusters can be made:</w:t>
+      </w:r>
+      <w:r>
+        <w:br w:type="textWrapping"/>
+      </w:r>
+      <w:r>
+        <w:t xml:space="preserve">1. Cluster 1 contains chapters on the crucifixion of Jesus.</w:t>
+      </w:r>
+      <w:r>
+        <w:br w:type="textWrapping"/>
+      </w:r>
+      <w:r>
+        <w:t xml:space="preserve">2. Cluster 2 contains chapters on the betrayal of Jesus by Judas and the Last Supper.</w:t>
+      </w:r>
+      <w:r>
+        <w:br w:type="textWrapping"/>
+      </w:r>
+      <w:r>
+        <w:t xml:space="preserve">3. Cluster 3 and 4 are outliers.</w:t>
+      </w:r>
+      <w:r>
+        <w:br w:type="textWrapping"/>
+      </w:r>
+      <w:r>
+        <w:t xml:space="preserve">4. Cluster 5 is most probably an amalgamation of dissimilar chapters, given that most chapters are more different than they are similar, as the Euclidean distance plot suggests.</w:t>
       </w:r>
     </w:p>
     <w:sectPr/>
@@ -2327,7 +2777,7 @@
     </w:lvl>
   </w:abstractNum>
   <w:abstractNum w:abstractNumId="990">
-    <w:nsid w:val="dd47d005"/>
+    <w:nsid w:val="12ed538b"/>
     <w:multiLevelType w:val="multilevel"/>
     <w:lvl w:ilvl="0">
       <w:numFmt w:val="bullet"/>

</xml_diff>

<commit_message>
removed euclidean with cosine, more results analysis
</commit_message>
<xml_diff>
--- a/TheWord.docx
+++ b/TheWord.docx
@@ -147,21 +147,12 @@
           <w:color w:val="333333"/>
         </w:rPr>
       </w:pPr>
-      <w:proofErr w:type="spellStart"/>
       <w:r>
         <w:rPr>
           <w:rFonts w:ascii="inherit" w:eastAsia="Times New Roman" w:hAnsi="inherit" w:cs="Helvetica"/>
           <w:color w:val="333333"/>
         </w:rPr>
-        <w:t>Github</w:t>
-      </w:r>
-      <w:proofErr w:type="spellEnd"/>
-      <w:r>
-        <w:rPr>
-          <w:rFonts w:ascii="inherit" w:eastAsia="Times New Roman" w:hAnsi="inherit" w:cs="Helvetica"/>
-          <w:color w:val="333333"/>
-        </w:rPr>
-        <w:t xml:space="preserve"> Repository: </w:t>
+        <w:t xml:space="preserve">Github Repository: </w:t>
       </w:r>
       <w:hyperlink r:id="rId7" w:history="1">
         <w:r>
@@ -292,9 +283,8 @@
           <w:sz w:val="24"/>
           <w:szCs w:val="24"/>
         </w:rPr>
-        <w:t xml:space="preserve">The Bible is a “multi-parallel corpora” (Xia and </w:t>
+        <w:t>The Bible is a “multi-parallel corpora” (Xia and Yarowsky, 2017, p.448) with multiple versions of what is essentially a highly similar corpus. The</w:t>
       </w:r>
-      <w:proofErr w:type="spellStart"/>
       <w:r>
         <w:rPr>
           <w:rFonts w:ascii="Times New Roman" w:eastAsia="Times New Roman" w:hAnsi="Times New Roman" w:cs="Times New Roman"/>
@@ -302,9 +292,8 @@
           <w:sz w:val="24"/>
           <w:szCs w:val="24"/>
         </w:rPr>
-        <w:t>Yarowsky</w:t>
+        <w:t xml:space="preserve">re are </w:t>
       </w:r>
-      <w:proofErr w:type="spellEnd"/>
       <w:r>
         <w:rPr>
           <w:rFonts w:ascii="Times New Roman" w:eastAsia="Times New Roman" w:hAnsi="Times New Roman" w:cs="Times New Roman"/>
@@ -312,7 +301,7 @@
           <w:sz w:val="24"/>
           <w:szCs w:val="24"/>
         </w:rPr>
-        <w:t>, 2017, p.448) with multiple versions of what is essentially a highly similar corpus. The</w:t>
+        <w:t>66 books</w:t>
       </w:r>
       <w:r>
         <w:rPr>
@@ -321,7 +310,7 @@
           <w:sz w:val="24"/>
           <w:szCs w:val="24"/>
         </w:rPr>
-        <w:t xml:space="preserve">re are </w:t>
+        <w:t xml:space="preserve"> in the </w:t>
       </w:r>
       <w:r>
         <w:rPr>
@@ -330,7 +319,7 @@
           <w:sz w:val="24"/>
           <w:szCs w:val="24"/>
         </w:rPr>
-        <w:t>66 books</w:t>
+        <w:t xml:space="preserve">Protestant </w:t>
       </w:r>
       <w:r>
         <w:rPr>
@@ -339,7 +328,7 @@
           <w:sz w:val="24"/>
           <w:szCs w:val="24"/>
         </w:rPr>
-        <w:t xml:space="preserve"> in the Bible</w:t>
+        <w:t>Bible</w:t>
       </w:r>
       <w:r>
         <w:rPr>
@@ -357,7 +346,7 @@
           <w:sz w:val="24"/>
           <w:szCs w:val="24"/>
         </w:rPr>
-        <w:t>T</w:t>
+        <w:t>Of the four</w:t>
       </w:r>
       <w:r>
         <w:rPr>
@@ -366,9 +355,8 @@
           <w:sz w:val="24"/>
           <w:szCs w:val="24"/>
         </w:rPr>
-        <w:t>he Gospels are also known as the Synoptic Gospels (</w:t>
+        <w:t xml:space="preserve"> Gospels</w:t>
       </w:r>
-      <w:proofErr w:type="spellStart"/>
       <w:r>
         <w:rPr>
           <w:rFonts w:ascii="Times New Roman" w:eastAsia="Times New Roman" w:hAnsi="Times New Roman" w:cs="Times New Roman"/>
@@ -376,9 +364,8 @@
           <w:sz w:val="24"/>
           <w:szCs w:val="24"/>
         </w:rPr>
-        <w:t>Linmans</w:t>
+        <w:t>, Matthew, Mark, and Luke</w:t>
       </w:r>
-      <w:proofErr w:type="spellEnd"/>
       <w:r>
         <w:rPr>
           <w:rFonts w:ascii="Times New Roman" w:eastAsia="Times New Roman" w:hAnsi="Times New Roman" w:cs="Times New Roman"/>
@@ -386,47 +373,7 @@
           <w:sz w:val="24"/>
           <w:szCs w:val="24"/>
         </w:rPr>
-        <w:t xml:space="preserve">, 1998; </w:t>
-      </w:r>
-      <w:proofErr w:type="spellStart"/>
-      <w:r>
-        <w:rPr>
-          <w:rFonts w:ascii="Times New Roman" w:eastAsia="Times New Roman" w:hAnsi="Times New Roman" w:cs="Times New Roman"/>
-          <w:color w:val="333333"/>
-          <w:sz w:val="24"/>
-          <w:szCs w:val="24"/>
-        </w:rPr>
-        <w:t>Murai</w:t>
-      </w:r>
-      <w:proofErr w:type="spellEnd"/>
-      <w:r>
-        <w:rPr>
-          <w:rFonts w:ascii="Times New Roman" w:eastAsia="Times New Roman" w:hAnsi="Times New Roman" w:cs="Times New Roman"/>
-          <w:color w:val="333333"/>
-          <w:sz w:val="24"/>
-          <w:szCs w:val="24"/>
-        </w:rPr>
-        <w:t xml:space="preserve">, 2006) with corresponding sections. </w:t>
-      </w:r>
-      <w:proofErr w:type="spellStart"/>
-      <w:r>
-        <w:rPr>
-          <w:rFonts w:ascii="Times New Roman" w:eastAsia="Times New Roman" w:hAnsi="Times New Roman" w:cs="Times New Roman"/>
-          <w:color w:val="333333"/>
-          <w:sz w:val="24"/>
-          <w:szCs w:val="24"/>
-        </w:rPr>
-        <w:t>Murai</w:t>
-      </w:r>
-      <w:proofErr w:type="spellEnd"/>
-      <w:r>
-        <w:rPr>
-          <w:rFonts w:ascii="Times New Roman" w:eastAsia="Times New Roman" w:hAnsi="Times New Roman" w:cs="Times New Roman"/>
-          <w:color w:val="333333"/>
-          <w:sz w:val="24"/>
-          <w:szCs w:val="24"/>
-        </w:rPr>
-        <w:t xml:space="preserve"> (2013) argues that from a network analysis perspective, they can be characterized as a series of multiple one-to-many relationships.</w:t>
+        <w:t xml:space="preserve"> are also known as the Synoptic Gospels (Linmans, 1998; Murai, 2006) with corresponding sections. Murai (2013) argues that from a network analysis perspective, they can be characterized as a series of multiple one-to-many relationships.</w:t>
       </w:r>
     </w:p>
     <w:p>
@@ -510,9 +457,8 @@
           <w:sz w:val="24"/>
           <w:szCs w:val="24"/>
         </w:rPr>
-        <w:t xml:space="preserve">First, a spreadsheet of various versions of the Bible was downloaded from </w:t>
+        <w:t>First, a spreadsheet of various versions of the Bible was downloaded from BibleHub and the KJV, ASV,</w:t>
       </w:r>
-      <w:proofErr w:type="spellStart"/>
       <w:r>
         <w:rPr>
           <w:rFonts w:ascii="Times New Roman" w:eastAsia="Times New Roman" w:hAnsi="Times New Roman" w:cs="Times New Roman"/>
@@ -520,9 +466,8 @@
           <w:sz w:val="24"/>
           <w:szCs w:val="24"/>
         </w:rPr>
-        <w:t>BibleHub</w:t>
+        <w:t xml:space="preserve"> </w:t>
       </w:r>
-      <w:proofErr w:type="spellEnd"/>
       <w:r>
         <w:rPr>
           <w:rFonts w:ascii="Times New Roman" w:eastAsia="Times New Roman" w:hAnsi="Times New Roman" w:cs="Times New Roman"/>
@@ -530,125 +475,7 @@
           <w:sz w:val="24"/>
           <w:szCs w:val="24"/>
         </w:rPr>
-        <w:t xml:space="preserve"> and the KJV, ASV,</w:t>
-      </w:r>
-      <w:r>
-        <w:rPr>
-          <w:rFonts w:ascii="Times New Roman" w:eastAsia="Times New Roman" w:hAnsi="Times New Roman" w:cs="Times New Roman"/>
-          <w:color w:val="333333"/>
-          <w:sz w:val="24"/>
-          <w:szCs w:val="24"/>
-        </w:rPr>
-        <w:t xml:space="preserve"> </w:t>
-      </w:r>
-      <w:r>
-        <w:rPr>
-          <w:rFonts w:ascii="Times New Roman" w:eastAsia="Times New Roman" w:hAnsi="Times New Roman" w:cs="Times New Roman"/>
-          <w:color w:val="333333"/>
-          <w:sz w:val="24"/>
-          <w:szCs w:val="24"/>
-        </w:rPr>
-        <w:t xml:space="preserve">and WEB were selected. The preprocessing involved lower-casing and stemming each word, and removing punctuation and numerals. </w:t>
-      </w:r>
-      <w:proofErr w:type="spellStart"/>
-      <w:r>
-        <w:rPr>
-          <w:rFonts w:ascii="Times New Roman" w:eastAsia="Times New Roman" w:hAnsi="Times New Roman" w:cs="Times New Roman"/>
-          <w:color w:val="333333"/>
-          <w:sz w:val="24"/>
-          <w:szCs w:val="24"/>
-        </w:rPr>
-        <w:t>Stopwords</w:t>
-      </w:r>
-      <w:proofErr w:type="spellEnd"/>
-      <w:r>
-        <w:rPr>
-          <w:rFonts w:ascii="Times New Roman" w:eastAsia="Times New Roman" w:hAnsi="Times New Roman" w:cs="Times New Roman"/>
-          <w:color w:val="333333"/>
-          <w:sz w:val="24"/>
-          <w:szCs w:val="24"/>
-        </w:rPr>
-        <w:t xml:space="preserve"> were not removed because the English </w:t>
-      </w:r>
-      <w:proofErr w:type="spellStart"/>
-      <w:r>
-        <w:rPr>
-          <w:rFonts w:ascii="Times New Roman" w:eastAsia="Times New Roman" w:hAnsi="Times New Roman" w:cs="Times New Roman"/>
-          <w:color w:val="333333"/>
-          <w:sz w:val="24"/>
-          <w:szCs w:val="24"/>
-        </w:rPr>
-        <w:t>stopwords</w:t>
-      </w:r>
-      <w:proofErr w:type="spellEnd"/>
-      <w:r>
-        <w:rPr>
-          <w:rFonts w:ascii="Times New Roman" w:eastAsia="Times New Roman" w:hAnsi="Times New Roman" w:cs="Times New Roman"/>
-          <w:color w:val="333333"/>
-          <w:sz w:val="24"/>
-          <w:szCs w:val="24"/>
-        </w:rPr>
-        <w:t xml:space="preserve"> available through </w:t>
-      </w:r>
-      <w:proofErr w:type="spellStart"/>
-      <w:r>
-        <w:rPr>
-          <w:rFonts w:ascii="Times New Roman" w:eastAsia="Times New Roman" w:hAnsi="Times New Roman" w:cs="Times New Roman"/>
-          <w:color w:val="333333"/>
-          <w:sz w:val="24"/>
-          <w:szCs w:val="24"/>
-        </w:rPr>
-        <w:t>quanteda</w:t>
-      </w:r>
-      <w:proofErr w:type="spellEnd"/>
-      <w:r>
-        <w:rPr>
-          <w:rFonts w:ascii="Times New Roman" w:eastAsia="Times New Roman" w:hAnsi="Times New Roman" w:cs="Times New Roman"/>
-          <w:color w:val="333333"/>
-          <w:sz w:val="24"/>
-          <w:szCs w:val="24"/>
-        </w:rPr>
-        <w:t xml:space="preserve"> are contemporaneous with English language norms today but not with the Elizabethan English of the KJV and ASV (Hamlin, 2011). Furthermore, removal of </w:t>
-      </w:r>
-      <w:proofErr w:type="spellStart"/>
-      <w:r>
-        <w:rPr>
-          <w:rFonts w:ascii="Times New Roman" w:eastAsia="Times New Roman" w:hAnsi="Times New Roman" w:cs="Times New Roman"/>
-          <w:color w:val="333333"/>
-          <w:sz w:val="24"/>
-          <w:szCs w:val="24"/>
-        </w:rPr>
-        <w:t>stopwords</w:t>
-      </w:r>
-      <w:proofErr w:type="spellEnd"/>
-      <w:r>
-        <w:rPr>
-          <w:rFonts w:ascii="Times New Roman" w:eastAsia="Times New Roman" w:hAnsi="Times New Roman" w:cs="Times New Roman"/>
-          <w:color w:val="333333"/>
-          <w:sz w:val="24"/>
-          <w:szCs w:val="24"/>
-        </w:rPr>
-        <w:t xml:space="preserve"> is likely to result in document-feature matrices (DFMs) with high frequencies of proper nouns in the modern WEB, as well as other </w:t>
-      </w:r>
-      <w:proofErr w:type="spellStart"/>
-      <w:r>
-        <w:rPr>
-          <w:rFonts w:ascii="Times New Roman" w:eastAsia="Times New Roman" w:hAnsi="Times New Roman" w:cs="Times New Roman"/>
-          <w:color w:val="333333"/>
-          <w:sz w:val="24"/>
-          <w:szCs w:val="24"/>
-        </w:rPr>
-        <w:t>stopwords</w:t>
-      </w:r>
-      <w:proofErr w:type="spellEnd"/>
-      <w:r>
-        <w:rPr>
-          <w:rFonts w:ascii="Times New Roman" w:eastAsia="Times New Roman" w:hAnsi="Times New Roman" w:cs="Times New Roman"/>
-          <w:color w:val="333333"/>
-          <w:sz w:val="24"/>
-          <w:szCs w:val="24"/>
-        </w:rPr>
-        <w:t xml:space="preserve"> in the older KJV and ASV. This results in an imbalance that might adversely affect a true assessment of their similarities and differences.</w:t>
+        <w:t>and WEB were selected. The preprocessing involved lower-casing and stemming each word, and removing punctuation and numerals. Stopwords were not removed because the English stopwords available through quanteda are contemporaneous with English language norms today but not with the Elizabethan English of the KJV and ASV (Hamlin, 2011). Furthermore, removal of stopwords is likely to result in document-feature matrices (DFMs) with high frequencies of proper nouns in the modern WEB, as well as other stopwords in the older KJV and ASV. This results in an imbalance that might adversely affect a true assessment of their similarities and differences.</w:t>
       </w:r>
     </w:p>
     <w:p>
@@ -4186,18 +4013,8 @@
                 <w:sz w:val="18"/>
                 <w:szCs w:val="18"/>
               </w:rPr>
-              <w:t xml:space="preserve">Class: </w:t>
-            </w:r>
-            <w:proofErr w:type="spellStart"/>
-            <w:r>
-              <w:rPr>
-                <w:rFonts w:asciiTheme="majorHAnsi" w:eastAsia="Times New Roman" w:hAnsiTheme="majorHAnsi" w:cstheme="majorHAnsi"/>
-                <w:sz w:val="18"/>
-                <w:szCs w:val="18"/>
-              </w:rPr>
-              <w:t>A_Joh</w:t>
-            </w:r>
-            <w:proofErr w:type="spellEnd"/>
+              <w:t>Class: A_Joh</w:t>
+            </w:r>
           </w:p>
         </w:tc>
         <w:tc>
@@ -4375,18 +4192,8 @@
                 <w:sz w:val="18"/>
                 <w:szCs w:val="18"/>
               </w:rPr>
-              <w:t xml:space="preserve">Class: </w:t>
-            </w:r>
-            <w:proofErr w:type="spellStart"/>
-            <w:r>
-              <w:rPr>
-                <w:rFonts w:asciiTheme="majorHAnsi" w:eastAsia="Times New Roman" w:hAnsiTheme="majorHAnsi" w:cstheme="majorHAnsi"/>
-                <w:sz w:val="18"/>
-                <w:szCs w:val="18"/>
-              </w:rPr>
-              <w:t>A_Luk</w:t>
-            </w:r>
-            <w:proofErr w:type="spellEnd"/>
+              <w:t>Class: A_Luk</w:t>
+            </w:r>
           </w:p>
         </w:tc>
         <w:tc>
@@ -4564,18 +4371,8 @@
                 <w:sz w:val="18"/>
                 <w:szCs w:val="18"/>
               </w:rPr>
-              <w:t xml:space="preserve">Class: </w:t>
-            </w:r>
-            <w:proofErr w:type="spellStart"/>
-            <w:r>
-              <w:rPr>
-                <w:rFonts w:asciiTheme="majorHAnsi" w:eastAsia="Times New Roman" w:hAnsiTheme="majorHAnsi" w:cstheme="majorHAnsi"/>
-                <w:sz w:val="18"/>
-                <w:szCs w:val="18"/>
-              </w:rPr>
-              <w:t>A_Mar</w:t>
-            </w:r>
-            <w:proofErr w:type="spellEnd"/>
+              <w:t>Class: A_Mar</w:t>
+            </w:r>
           </w:p>
         </w:tc>
         <w:tc>
@@ -4753,18 +4550,8 @@
                 <w:sz w:val="18"/>
                 <w:szCs w:val="18"/>
               </w:rPr>
-              <w:t xml:space="preserve">Class: </w:t>
-            </w:r>
-            <w:proofErr w:type="spellStart"/>
-            <w:r>
-              <w:rPr>
-                <w:rFonts w:asciiTheme="majorHAnsi" w:eastAsia="Times New Roman" w:hAnsiTheme="majorHAnsi" w:cstheme="majorHAnsi"/>
-                <w:sz w:val="18"/>
-                <w:szCs w:val="18"/>
-              </w:rPr>
-              <w:t>A_Mat</w:t>
-            </w:r>
-            <w:proofErr w:type="spellEnd"/>
+              <w:t>Class: A_Mat</w:t>
+            </w:r>
           </w:p>
         </w:tc>
         <w:tc>
@@ -4942,18 +4729,8 @@
                 <w:sz w:val="18"/>
                 <w:szCs w:val="18"/>
               </w:rPr>
-              <w:t xml:space="preserve">Class: </w:t>
-            </w:r>
-            <w:proofErr w:type="spellStart"/>
-            <w:r>
-              <w:rPr>
-                <w:rFonts w:asciiTheme="majorHAnsi" w:eastAsia="Times New Roman" w:hAnsiTheme="majorHAnsi" w:cstheme="majorHAnsi"/>
-                <w:sz w:val="18"/>
-                <w:szCs w:val="18"/>
-              </w:rPr>
-              <w:t>K_Joh</w:t>
-            </w:r>
-            <w:proofErr w:type="spellEnd"/>
+              <w:t>Class: K_Joh</w:t>
+            </w:r>
           </w:p>
         </w:tc>
         <w:tc>
@@ -5131,18 +4908,8 @@
                 <w:sz w:val="18"/>
                 <w:szCs w:val="18"/>
               </w:rPr>
-              <w:t xml:space="preserve">Class: </w:t>
-            </w:r>
-            <w:proofErr w:type="spellStart"/>
-            <w:r>
-              <w:rPr>
-                <w:rFonts w:asciiTheme="majorHAnsi" w:eastAsia="Times New Roman" w:hAnsiTheme="majorHAnsi" w:cstheme="majorHAnsi"/>
-                <w:sz w:val="18"/>
-                <w:szCs w:val="18"/>
-              </w:rPr>
-              <w:t>K_Luk</w:t>
-            </w:r>
-            <w:proofErr w:type="spellEnd"/>
+              <w:t>Class: K_Luk</w:t>
+            </w:r>
           </w:p>
         </w:tc>
         <w:tc>
@@ -5320,18 +5087,8 @@
                 <w:sz w:val="18"/>
                 <w:szCs w:val="18"/>
               </w:rPr>
-              <w:t xml:space="preserve">Class: </w:t>
-            </w:r>
-            <w:proofErr w:type="spellStart"/>
-            <w:r>
-              <w:rPr>
-                <w:rFonts w:asciiTheme="majorHAnsi" w:eastAsia="Times New Roman" w:hAnsiTheme="majorHAnsi" w:cstheme="majorHAnsi"/>
-                <w:sz w:val="18"/>
-                <w:szCs w:val="18"/>
-              </w:rPr>
-              <w:t>K_Mar</w:t>
-            </w:r>
-            <w:proofErr w:type="spellEnd"/>
+              <w:t>Class: K_Mar</w:t>
+            </w:r>
           </w:p>
         </w:tc>
         <w:tc>
@@ -5509,18 +5266,8 @@
                 <w:sz w:val="18"/>
                 <w:szCs w:val="18"/>
               </w:rPr>
-              <w:t xml:space="preserve">Class: </w:t>
-            </w:r>
-            <w:proofErr w:type="spellStart"/>
-            <w:r>
-              <w:rPr>
-                <w:rFonts w:asciiTheme="majorHAnsi" w:eastAsia="Times New Roman" w:hAnsiTheme="majorHAnsi" w:cstheme="majorHAnsi"/>
-                <w:sz w:val="18"/>
-                <w:szCs w:val="18"/>
-              </w:rPr>
-              <w:t>K_Mat</w:t>
-            </w:r>
-            <w:proofErr w:type="spellEnd"/>
+              <w:t>Class: K_Mat</w:t>
+            </w:r>
           </w:p>
         </w:tc>
         <w:tc>
@@ -5698,18 +5445,8 @@
                 <w:sz w:val="18"/>
                 <w:szCs w:val="18"/>
               </w:rPr>
-              <w:t xml:space="preserve">Class: </w:t>
-            </w:r>
-            <w:proofErr w:type="spellStart"/>
-            <w:r>
-              <w:rPr>
-                <w:rFonts w:asciiTheme="majorHAnsi" w:eastAsia="Times New Roman" w:hAnsiTheme="majorHAnsi" w:cstheme="majorHAnsi"/>
-                <w:sz w:val="18"/>
-                <w:szCs w:val="18"/>
-              </w:rPr>
-              <w:t>W_Joh</w:t>
-            </w:r>
-            <w:proofErr w:type="spellEnd"/>
+              <w:t>Class: W_Joh</w:t>
+            </w:r>
           </w:p>
         </w:tc>
         <w:tc>
@@ -5887,18 +5624,8 @@
                 <w:sz w:val="18"/>
                 <w:szCs w:val="18"/>
               </w:rPr>
-              <w:t xml:space="preserve">Class: </w:t>
-            </w:r>
-            <w:proofErr w:type="spellStart"/>
-            <w:r>
-              <w:rPr>
-                <w:rFonts w:asciiTheme="majorHAnsi" w:eastAsia="Times New Roman" w:hAnsiTheme="majorHAnsi" w:cstheme="majorHAnsi"/>
-                <w:sz w:val="18"/>
-                <w:szCs w:val="18"/>
-              </w:rPr>
-              <w:t>W_Luk</w:t>
-            </w:r>
-            <w:proofErr w:type="spellEnd"/>
+              <w:t>Class: W_Luk</w:t>
+            </w:r>
           </w:p>
         </w:tc>
         <w:tc>
@@ -6076,18 +5803,8 @@
                 <w:sz w:val="18"/>
                 <w:szCs w:val="18"/>
               </w:rPr>
-              <w:t xml:space="preserve">Class: </w:t>
-            </w:r>
-            <w:proofErr w:type="spellStart"/>
-            <w:r>
-              <w:rPr>
-                <w:rFonts w:asciiTheme="majorHAnsi" w:eastAsia="Times New Roman" w:hAnsiTheme="majorHAnsi" w:cstheme="majorHAnsi"/>
-                <w:sz w:val="18"/>
-                <w:szCs w:val="18"/>
-              </w:rPr>
-              <w:t>W_Mar</w:t>
-            </w:r>
-            <w:proofErr w:type="spellEnd"/>
+              <w:t>Class: W_Mar</w:t>
+            </w:r>
           </w:p>
         </w:tc>
         <w:tc>
@@ -6265,18 +5982,8 @@
                 <w:sz w:val="18"/>
                 <w:szCs w:val="18"/>
               </w:rPr>
-              <w:t xml:space="preserve">Class: </w:t>
-            </w:r>
-            <w:proofErr w:type="spellStart"/>
-            <w:r>
-              <w:rPr>
-                <w:rFonts w:asciiTheme="majorHAnsi" w:eastAsia="Times New Roman" w:hAnsiTheme="majorHAnsi" w:cstheme="majorHAnsi"/>
-                <w:sz w:val="18"/>
-                <w:szCs w:val="18"/>
-              </w:rPr>
-              <w:t>W_Mat</w:t>
-            </w:r>
-            <w:proofErr w:type="spellEnd"/>
+              <w:t>Class: W_Mat</w:t>
+            </w:r>
           </w:p>
         </w:tc>
         <w:tc>
@@ -8435,27 +8142,7 @@
           <w:sz w:val="24"/>
           <w:szCs w:val="24"/>
         </w:rPr>
-        <w:t xml:space="preserve">To test this further, </w:t>
-      </w:r>
-      <w:proofErr w:type="spellStart"/>
-      <w:r>
-        <w:rPr>
-          <w:rFonts w:ascii="Times New Roman" w:eastAsia="Times New Roman" w:hAnsi="Times New Roman" w:cs="Times New Roman"/>
-          <w:color w:val="333333"/>
-          <w:sz w:val="24"/>
-          <w:szCs w:val="24"/>
-        </w:rPr>
-        <w:t>kmeans</w:t>
-      </w:r>
-      <w:proofErr w:type="spellEnd"/>
-      <w:r>
-        <w:rPr>
-          <w:rFonts w:ascii="Times New Roman" w:eastAsia="Times New Roman" w:hAnsi="Times New Roman" w:cs="Times New Roman"/>
-          <w:color w:val="333333"/>
-          <w:sz w:val="24"/>
-          <w:szCs w:val="24"/>
-        </w:rPr>
-        <w:t xml:space="preserve"> clustering was performed to test the ability of the algorithm to separate the corpus into four distinct clusters, each corresponding to a book. Collapsing verses into chapters can provide a better approximation of chapter meaning as they can be relatively short and easily taken out of context. </w:t>
+        <w:t xml:space="preserve">To test this further, kmeans clustering was performed to test the ability of the algorithm to separate the corpus into four distinct clusters, each corresponding to a book. Collapsing verses into chapters can provide a better approximation of chapter meaning as they can be relatively short and easily taken out of context. </w:t>
       </w:r>
       <w:r>
         <w:rPr>
@@ -8560,27 +8247,7 @@
           <w:sz w:val="24"/>
           <w:szCs w:val="24"/>
         </w:rPr>
-        <w:t xml:space="preserve">The </w:t>
-      </w:r>
-      <w:proofErr w:type="spellStart"/>
-      <w:r>
-        <w:rPr>
-          <w:rFonts w:ascii="Times New Roman" w:eastAsia="Times New Roman" w:hAnsi="Times New Roman" w:cs="Times New Roman"/>
-          <w:color w:val="333333"/>
-          <w:sz w:val="24"/>
-          <w:szCs w:val="24"/>
-        </w:rPr>
-        <w:t>screeplot</w:t>
-      </w:r>
-      <w:proofErr w:type="spellEnd"/>
-      <w:r>
-        <w:rPr>
-          <w:rFonts w:ascii="Times New Roman" w:eastAsia="Times New Roman" w:hAnsi="Times New Roman" w:cs="Times New Roman"/>
-          <w:color w:val="333333"/>
-          <w:sz w:val="24"/>
-          <w:szCs w:val="24"/>
-        </w:rPr>
-        <w:t xml:space="preserve"> above suggests that dimensionality has not been significantly reduced. The first two dimensions account for less than 7% of the variability. Thus, principal components analysis is not particularly useful as the trade-off between dimensionality and variance is extremely steep.</w:t>
+        <w:t>The screeplot above suggests that dimensionality has not been significantly reduced. The first two dimensions account for less than 7% of the variability. Thus, principal components analysis is not particularly useful as the trade-off between dimensionality and variance is extremely steep.</w:t>
       </w:r>
     </w:p>
     <w:p>
@@ -8600,10 +8267,10 @@
           <w:noProof/>
         </w:rPr>
         <w:drawing>
-          <wp:inline distT="0" distB="0" distL="0" distR="0" wp14:anchorId="3149B4F1" wp14:editId="2934FD66">
-            <wp:extent cx="5067300" cy="4053840"/>
-            <wp:effectExtent l="0" t="0" r="0" b="3810"/>
-            <wp:docPr id="3" name="Picture 3"/>
+          <wp:inline distT="0" distB="0" distL="0" distR="0" wp14:anchorId="3476A26F" wp14:editId="5AF57837">
+            <wp:extent cx="6126480" cy="4900930"/>
+            <wp:effectExtent l="0" t="0" r="7620" b="0"/>
+            <wp:docPr id="5" name="Picture 5"/>
             <wp:cNvGraphicFramePr>
               <a:graphicFrameLocks xmlns:a="http://schemas.openxmlformats.org/drawingml/2006/main" noChangeAspect="1"/>
             </wp:cNvGraphicFramePr>
@@ -8611,36 +8278,23 @@
               <a:graphicData uri="http://schemas.openxmlformats.org/drawingml/2006/picture">
                 <pic:pic xmlns:pic="http://schemas.openxmlformats.org/drawingml/2006/picture">
                   <pic:nvPicPr>
-                    <pic:cNvPr id="0" name="Picture 2"/>
-                    <pic:cNvPicPr>
-                      <a:picLocks noChangeAspect="1" noChangeArrowheads="1"/>
-                    </pic:cNvPicPr>
+                    <pic:cNvPr id="1" name=""/>
+                    <pic:cNvPicPr/>
                   </pic:nvPicPr>
                   <pic:blipFill>
-                    <a:blip r:embed="rId9" cstate="print">
-                      <a:extLst>
-                        <a:ext uri="{28A0092B-C50C-407E-A947-70E740481C1C}">
-                          <a14:useLocalDpi xmlns:a14="http://schemas.microsoft.com/office/drawing/2010/main" val="0"/>
-                        </a:ext>
-                      </a:extLst>
-                    </a:blip>
-                    <a:srcRect/>
+                    <a:blip r:embed="rId9"/>
                     <a:stretch>
                       <a:fillRect/>
                     </a:stretch>
                   </pic:blipFill>
-                  <pic:spPr bwMode="auto">
+                  <pic:spPr>
                     <a:xfrm>
                       <a:off x="0" y="0"/>
-                      <a:ext cx="5072136" cy="4057709"/>
+                      <a:ext cx="6126480" cy="4900930"/>
                     </a:xfrm>
                     <a:prstGeom prst="rect">
                       <a:avLst/>
                     </a:prstGeom>
-                    <a:noFill/>
-                    <a:ln>
-                      <a:noFill/>
-                    </a:ln>
                   </pic:spPr>
                 </pic:pic>
               </a:graphicData>
@@ -8667,7 +8321,7 @@
           <w:sz w:val="24"/>
           <w:szCs w:val="24"/>
         </w:rPr>
-        <w:t xml:space="preserve">As a baseline of comparison, the Euclidean distance between each book </w:t>
+        <w:t xml:space="preserve">As a baseline of comparison, the </w:t>
       </w:r>
       <w:r>
         <w:rPr>
@@ -8676,7 +8330,7 @@
           <w:sz w:val="24"/>
           <w:szCs w:val="24"/>
         </w:rPr>
-        <w:t>was</w:t>
+        <w:t>Cosine similarity</w:t>
       </w:r>
       <w:r>
         <w:rPr>
@@ -8685,7 +8339,7 @@
           <w:sz w:val="24"/>
           <w:szCs w:val="24"/>
         </w:rPr>
-        <w:t xml:space="preserve"> calculated and plotted. For the most part, books and chapters are distinct from one another </w:t>
+        <w:t xml:space="preserve"> between each book </w:t>
       </w:r>
       <w:r>
         <w:rPr>
@@ -8694,7 +8348,7 @@
           <w:sz w:val="24"/>
           <w:szCs w:val="24"/>
         </w:rPr>
-        <w:t>except</w:t>
+        <w:t>was</w:t>
       </w:r>
       <w:r>
         <w:rPr>
@@ -8703,7 +8357,52 @@
           <w:sz w:val="24"/>
           <w:szCs w:val="24"/>
         </w:rPr>
+        <w:t xml:space="preserve"> calculated and plotted. For the most part, books and chapters are </w:t>
+      </w:r>
+      <w:r>
+        <w:rPr>
+          <w:rFonts w:ascii="Times New Roman" w:eastAsia="Times New Roman" w:hAnsi="Times New Roman" w:cs="Times New Roman"/>
+          <w:color w:val="333333"/>
+          <w:sz w:val="24"/>
+          <w:szCs w:val="24"/>
+        </w:rPr>
+        <w:t>about 60 to 70% similar</w:t>
+      </w:r>
+      <w:r>
+        <w:rPr>
+          <w:rFonts w:ascii="Times New Roman" w:eastAsia="Times New Roman" w:hAnsi="Times New Roman" w:cs="Times New Roman"/>
+          <w:color w:val="333333"/>
+          <w:sz w:val="24"/>
+          <w:szCs w:val="24"/>
+        </w:rPr>
+        <w:t xml:space="preserve"> </w:t>
+      </w:r>
+      <w:r>
+        <w:rPr>
+          <w:rFonts w:ascii="Times New Roman" w:eastAsia="Times New Roman" w:hAnsi="Times New Roman" w:cs="Times New Roman"/>
+          <w:color w:val="333333"/>
+          <w:sz w:val="24"/>
+          <w:szCs w:val="24"/>
+        </w:rPr>
+        <w:t>except</w:t>
+      </w:r>
+      <w:r>
+        <w:rPr>
+          <w:rFonts w:ascii="Times New Roman" w:eastAsia="Times New Roman" w:hAnsi="Times New Roman" w:cs="Times New Roman"/>
+          <w:color w:val="333333"/>
+          <w:sz w:val="24"/>
+          <w:szCs w:val="24"/>
+        </w:rPr>
         <w:t xml:space="preserve"> certain chapters that echo each other content-wise such as Mark 11 and Matthew 21. Curiously, Luke 19 and 20 are dissimilar, possibly because the same content is split between two chapters.</w:t>
+      </w:r>
+      <w:r>
+        <w:rPr>
+          <w:rFonts w:ascii="Times New Roman" w:eastAsia="Times New Roman" w:hAnsi="Times New Roman" w:cs="Times New Roman"/>
+          <w:color w:val="333333"/>
+          <w:sz w:val="24"/>
+          <w:szCs w:val="24"/>
+        </w:rPr>
+        <w:t xml:space="preserve"> It also appears that Luke 3, Matthew 1, and John 13 through 17 are relatively distinct from the rest.</w:t>
       </w:r>
     </w:p>
     <w:p>
@@ -8846,21 +8545,12 @@
         <w:shd w:val="clear" w:color="auto" w:fill="FFFFFF"/>
         <w:spacing w:after="150" w:line="480" w:lineRule="auto"/>
         <w:rPr>
-          <w:rFonts w:ascii="Helvetica" w:eastAsia="Times New Roman" w:hAnsi="Helvetica" w:cs="Helvetica"/>
-          <w:color w:val="333333"/>
-        </w:rPr>
-      </w:pPr>
-      <w:proofErr w:type="spellStart"/>
-      <w:r>
-        <w:rPr>
           <w:rFonts w:ascii="Times New Roman" w:eastAsia="Times New Roman" w:hAnsi="Times New Roman" w:cs="Times New Roman"/>
           <w:color w:val="333333"/>
           <w:sz w:val="24"/>
           <w:szCs w:val="24"/>
         </w:rPr>
-        <w:t>KMeans</w:t>
-      </w:r>
-      <w:proofErr w:type="spellEnd"/>
+      </w:pPr>
       <w:r>
         <w:rPr>
           <w:rFonts w:ascii="Times New Roman" w:eastAsia="Times New Roman" w:hAnsi="Times New Roman" w:cs="Times New Roman"/>
@@ -8868,7 +8558,7 @@
           <w:sz w:val="24"/>
           <w:szCs w:val="24"/>
         </w:rPr>
-        <w:t xml:space="preserve"> clustering was then performed to see whether books can be identified from one another, in which case there ought to be four clusters. Alternatively, the books can also be clustered by content similarity, in which case there should be anywhere between 16 and 28 clusters given that shortest book has 16 chapters, and the longest has 28. This assumes that content order and chapter delimitation is highly similar. The silhouette score plot suggests that the ideal number of clusters is 5. Plotting the five clusters using the first two principal component, the following observations about the clusters can be made:</w:t>
+        <w:t>KMeans clustering was then performed to see whether books can be identified from one another, in which case there ought to be four clusters. Alternatively, the books can also be clustered by content similarity, in which case there should be anywhere between 16 and 28 clusters given that shortest book has 16 chapters, and the longest has 28. This assumes that content order and chapter delimitation is highly similar. The silhouette score plot suggests that the ideal number of clusters is 5. Plotting the five clusters using the first two principal component, the following observations about the clusters can be made:</w:t>
       </w:r>
       <w:r>
         <w:rPr>
@@ -8898,7 +8588,6 @@
           <w:szCs w:val="24"/>
         </w:rPr>
         <w:br/>
-        <w:t>3. Cluster 2 and 5 are outliers.</w:t>
       </w:r>
       <w:r>
         <w:rPr>
@@ -8907,8 +8596,67 @@
           <w:sz w:val="24"/>
           <w:szCs w:val="24"/>
         </w:rPr>
-        <w:br/>
-        <w:t>4. Cluster 4 is most probably an amalgamation of dissimilar chapters, given that most chapters are more different than they are similar, as the Euclidean distance plot suggests.</w:t>
+        <w:t>3. Cluster 2 is an outlier</w:t>
+      </w:r>
+      <w:r>
+        <w:rPr>
+          <w:rFonts w:ascii="Times New Roman" w:eastAsia="Times New Roman" w:hAnsi="Times New Roman" w:cs="Times New Roman"/>
+          <w:color w:val="333333"/>
+          <w:sz w:val="24"/>
+          <w:szCs w:val="24"/>
+        </w:rPr>
+        <w:t>.</w:t>
+      </w:r>
+      <w:r>
+        <w:rPr>
+          <w:rFonts w:ascii="Times New Roman" w:eastAsia="Times New Roman" w:hAnsi="Times New Roman" w:cs="Times New Roman"/>
+          <w:color w:val="333333"/>
+          <w:sz w:val="24"/>
+          <w:szCs w:val="24"/>
+        </w:rPr>
+        <w:t xml:space="preserve"> Luke 3 was identified as one of the least cosine similar chapters relative to the rest.  </w:t>
+      </w:r>
+    </w:p>
+    <w:p>
+      <w:pPr>
+        <w:shd w:val="clear" w:color="auto" w:fill="FFFFFF"/>
+        <w:spacing w:after="150" w:line="480" w:lineRule="auto"/>
+        <w:rPr>
+          <w:rFonts w:ascii="Times New Roman" w:eastAsia="Times New Roman" w:hAnsi="Times New Roman" w:cs="Times New Roman"/>
+          <w:color w:val="333333"/>
+          <w:sz w:val="24"/>
+          <w:szCs w:val="24"/>
+        </w:rPr>
+      </w:pPr>
+      <w:r>
+        <w:rPr>
+          <w:rFonts w:ascii="Times New Roman" w:eastAsia="Times New Roman" w:hAnsi="Times New Roman" w:cs="Times New Roman"/>
+          <w:color w:val="333333"/>
+          <w:sz w:val="24"/>
+          <w:szCs w:val="24"/>
+        </w:rPr>
+        <w:t xml:space="preserve">4. Cluster 5 is a potentially an outlier.  </w:t>
+      </w:r>
+    </w:p>
+    <w:p>
+      <w:pPr>
+        <w:shd w:val="clear" w:color="auto" w:fill="FFFFFF"/>
+        <w:spacing w:after="150" w:line="480" w:lineRule="auto"/>
+        <w:rPr>
+          <w:rFonts w:ascii="Times New Roman" w:eastAsia="Times New Roman" w:hAnsi="Times New Roman" w:cs="Times New Roman"/>
+          <w:color w:val="333333"/>
+          <w:sz w:val="24"/>
+          <w:szCs w:val="24"/>
+        </w:rPr>
+      </w:pPr>
+      <w:r>
+        <w:rPr>
+          <w:rFonts w:ascii="Times New Roman" w:eastAsia="Times New Roman" w:hAnsi="Times New Roman" w:cs="Times New Roman"/>
+          <w:color w:val="333333"/>
+          <w:sz w:val="24"/>
+          <w:szCs w:val="24"/>
+        </w:rPr>
+        <w:t>5. Cluster 4 is most probably an amalgamation of other chapters, given that most chapters somewhat, as the cosine similarity matrix suggests.</w:t>
       </w:r>
     </w:p>
     <w:p>
@@ -9031,9 +8779,8 @@
           <w:sz w:val="24"/>
           <w:szCs w:val="24"/>
         </w:rPr>
-        <w:t xml:space="preserve">However, the book of Mark is often misattributed to Luke and Matthew. This lends some support to the theological argument of </w:t>
+        <w:t>However, the book of Mark is often misattributed to Luke and Matthew. This lends some support to the theological argument of Marcan Priority in which the Gospels of Matthew and Luke are based on Mark (Goodacre, 2000; Murai, 2006)</w:t>
       </w:r>
-      <w:proofErr w:type="spellStart"/>
       <w:r>
         <w:rPr>
           <w:rFonts w:ascii="Times New Roman" w:eastAsia="Times New Roman" w:hAnsi="Times New Roman" w:cs="Times New Roman"/>
@@ -9041,9 +8788,8 @@
           <w:sz w:val="24"/>
           <w:szCs w:val="24"/>
         </w:rPr>
-        <w:t>Marcan</w:t>
+        <w:t>, and therefore similar</w:t>
       </w:r>
-      <w:proofErr w:type="spellEnd"/>
       <w:r>
         <w:rPr>
           <w:rFonts w:ascii="Times New Roman" w:eastAsia="Times New Roman" w:hAnsi="Times New Roman" w:cs="Times New Roman"/>
@@ -9051,71 +8797,14 @@
           <w:sz w:val="24"/>
           <w:szCs w:val="24"/>
         </w:rPr>
-        <w:t xml:space="preserve"> Priority in which the Gospels of Matthew and Luke are based on Mark (Goodacre, 2000; </w:t>
-      </w:r>
-      <w:proofErr w:type="spellStart"/>
-      <w:r>
-        <w:rPr>
-          <w:rFonts w:ascii="Times New Roman" w:eastAsia="Times New Roman" w:hAnsi="Times New Roman" w:cs="Times New Roman"/>
-          <w:color w:val="333333"/>
-          <w:sz w:val="24"/>
-          <w:szCs w:val="24"/>
-        </w:rPr>
-        <w:t>Murai</w:t>
-      </w:r>
-      <w:proofErr w:type="spellEnd"/>
-      <w:r>
-        <w:rPr>
-          <w:rFonts w:ascii="Times New Roman" w:eastAsia="Times New Roman" w:hAnsi="Times New Roman" w:cs="Times New Roman"/>
-          <w:color w:val="333333"/>
-          <w:sz w:val="24"/>
-          <w:szCs w:val="24"/>
-        </w:rPr>
-        <w:t>, 2006)</w:t>
-      </w:r>
-      <w:r>
-        <w:rPr>
-          <w:rFonts w:ascii="Times New Roman" w:eastAsia="Times New Roman" w:hAnsi="Times New Roman" w:cs="Times New Roman"/>
-          <w:color w:val="333333"/>
-          <w:sz w:val="24"/>
-          <w:szCs w:val="24"/>
-        </w:rPr>
-        <w:t>, and therefore similar</w:t>
-      </w:r>
-      <w:r>
-        <w:rPr>
-          <w:rFonts w:ascii="Times New Roman" w:eastAsia="Times New Roman" w:hAnsi="Times New Roman" w:cs="Times New Roman"/>
-          <w:color w:val="333333"/>
-          <w:sz w:val="24"/>
-          <w:szCs w:val="24"/>
-        </w:rPr>
-        <w:t xml:space="preserve">. To extend this argument a little further, one might expect to find four distinct clusters when performing </w:t>
-      </w:r>
-      <w:proofErr w:type="spellStart"/>
-      <w:r>
-        <w:rPr>
-          <w:rFonts w:ascii="Times New Roman" w:eastAsia="Times New Roman" w:hAnsi="Times New Roman" w:cs="Times New Roman"/>
-          <w:color w:val="333333"/>
-          <w:sz w:val="24"/>
-          <w:szCs w:val="24"/>
-        </w:rPr>
-        <w:t>kmeans</w:t>
-      </w:r>
-      <w:proofErr w:type="spellEnd"/>
-      <w:r>
-        <w:rPr>
-          <w:rFonts w:ascii="Times New Roman" w:eastAsia="Times New Roman" w:hAnsi="Times New Roman" w:cs="Times New Roman"/>
-          <w:color w:val="333333"/>
-          <w:sz w:val="24"/>
-          <w:szCs w:val="24"/>
-        </w:rPr>
-        <w:t xml:space="preserve"> analysis on verses collapsed into clusters, with some chapters from Mark, Luke, and Matthew mixed together.</w:t>
+        <w:t>. To extend this argument a little further, one might expect to find four distinct clusters when performing kmeans analysis on verses collapsed into clusters, with some chapters from Mark, Luke, and Matthew mixed together.</w:t>
       </w:r>
     </w:p>
     <w:p>
       <w:pPr>
         <w:shd w:val="clear" w:color="auto" w:fill="FFFFFF"/>
-        <w:spacing w:after="150" w:line="480" w:lineRule="auto"/>
+        <w:spacing w:before="150" w:after="150" w:line="480" w:lineRule="auto"/>
+        <w:outlineLvl w:val="3"/>
         <w:rPr>
           <w:rFonts w:ascii="Times New Roman" w:eastAsia="Times New Roman" w:hAnsi="Times New Roman" w:cs="Times New Roman"/>
           <w:color w:val="333333"/>
@@ -9130,19 +8819,21 @@
           <w:sz w:val="24"/>
           <w:szCs w:val="24"/>
         </w:rPr>
-        <w:t xml:space="preserve">However, this expectation was not supported. Instead, some clusters were topical in nature. </w:t>
+        <w:t xml:space="preserve">However, this expectation was not supported. Instead, some clusters were topical in nature. Murai &amp; Tokosumi (2006) argued that the Gospels contain verses that are echoed in one another in syncoptic fashion. Thus, various chapters across the four Gospel books could exhibit high degrees of similarity after controlling for Bible version. Furthermore, as the KMeans clustering algorithm minimizes distance across the dimensions, individually similar observations such as the syncoptic chapters are clustered together. This is why the clusters identified mirror to a certain extent, groups of highly similar cells in the cosine similarity matrix. On the other hand, a random forest model might not necessarily be looking to minimize the distance between the observations. Furthermore, the random forest model was trained on verses, and not chapters as the KMeans cluster plot was. There might be broader patterns that the random forest model picked up, which are not observable individually or when it is aggregated.  </w:t>
       </w:r>
-      <w:proofErr w:type="spellStart"/>
-      <w:r>
+    </w:p>
+    <w:p>
+      <w:pPr>
+        <w:shd w:val="clear" w:color="auto" w:fill="FFFFFF"/>
+        <w:spacing w:before="150" w:after="150" w:line="480" w:lineRule="auto"/>
+        <w:outlineLvl w:val="3"/>
         <w:rPr>
           <w:rFonts w:ascii="Times New Roman" w:eastAsia="Times New Roman" w:hAnsi="Times New Roman" w:cs="Times New Roman"/>
           <w:color w:val="333333"/>
           <w:sz w:val="24"/>
           <w:szCs w:val="24"/>
         </w:rPr>
-        <w:t>Murai</w:t>
-      </w:r>
-      <w:proofErr w:type="spellEnd"/>
+      </w:pPr>
       <w:r>
         <w:rPr>
           <w:rFonts w:ascii="Times New Roman" w:eastAsia="Times New Roman" w:hAnsi="Times New Roman" w:cs="Times New Roman"/>
@@ -9150,9 +8841,8 @@
           <w:sz w:val="24"/>
           <w:szCs w:val="24"/>
         </w:rPr>
-        <w:t xml:space="preserve"> &amp; </w:t>
+        <w:t>It</w:t>
       </w:r>
-      <w:proofErr w:type="spellStart"/>
       <w:r>
         <w:rPr>
           <w:rFonts w:ascii="Times New Roman" w:eastAsia="Times New Roman" w:hAnsi="Times New Roman" w:cs="Times New Roman"/>
@@ -9160,9 +8850,8 @@
           <w:sz w:val="24"/>
           <w:szCs w:val="24"/>
         </w:rPr>
-        <w:t>Tokosumi</w:t>
+        <w:t xml:space="preserve"> is </w:t>
       </w:r>
-      <w:proofErr w:type="spellEnd"/>
       <w:r>
         <w:rPr>
           <w:rFonts w:ascii="Times New Roman" w:eastAsia="Times New Roman" w:hAnsi="Times New Roman" w:cs="Times New Roman"/>
@@ -9170,7 +8859,7 @@
           <w:sz w:val="24"/>
           <w:szCs w:val="24"/>
         </w:rPr>
-        <w:t xml:space="preserve"> (2006) argued that the Gospels contain verses that are echoed in one another in </w:t>
+        <w:t xml:space="preserve">also </w:t>
       </w:r>
       <w:r>
         <w:rPr>
@@ -9179,54 +8868,7 @@
           <w:sz w:val="24"/>
           <w:szCs w:val="24"/>
         </w:rPr>
-        <w:t>synoptic</w:t>
-      </w:r>
-      <w:r>
-        <w:rPr>
-          <w:rFonts w:ascii="Times New Roman" w:eastAsia="Times New Roman" w:hAnsi="Times New Roman" w:cs="Times New Roman"/>
-          <w:color w:val="333333"/>
-          <w:sz w:val="24"/>
-          <w:szCs w:val="24"/>
-        </w:rPr>
-        <w:t xml:space="preserve"> fashion. Thus, various chapters across the four Gospel books should exhibit high degrees of similarity after controlling for Bible version. However, it is curious that this was not the case for all topics discussed in the Gospel Books, evident from the Euclidean distance plot and the optimal number of </w:t>
-      </w:r>
-      <w:proofErr w:type="spellStart"/>
-      <w:r>
-        <w:rPr>
-          <w:rFonts w:ascii="Times New Roman" w:eastAsia="Times New Roman" w:hAnsi="Times New Roman" w:cs="Times New Roman"/>
-          <w:color w:val="333333"/>
-          <w:sz w:val="24"/>
-          <w:szCs w:val="24"/>
-        </w:rPr>
-        <w:t>KMeans</w:t>
-      </w:r>
-      <w:proofErr w:type="spellEnd"/>
-      <w:r>
-        <w:rPr>
-          <w:rFonts w:ascii="Times New Roman" w:eastAsia="Times New Roman" w:hAnsi="Times New Roman" w:cs="Times New Roman"/>
-          <w:color w:val="333333"/>
-          <w:sz w:val="24"/>
-          <w:szCs w:val="24"/>
-        </w:rPr>
-        <w:t xml:space="preserve"> clusters. This could be because </w:t>
-      </w:r>
-      <w:r>
-        <w:rPr>
-          <w:rFonts w:ascii="Times New Roman" w:eastAsia="Times New Roman" w:hAnsi="Times New Roman" w:cs="Times New Roman"/>
-          <w:color w:val="333333"/>
-          <w:sz w:val="24"/>
-          <w:szCs w:val="24"/>
-        </w:rPr>
-        <w:t>c</w:t>
-      </w:r>
-      <w:r>
-        <w:rPr>
-          <w:rFonts w:ascii="Times New Roman" w:eastAsia="Times New Roman" w:hAnsi="Times New Roman" w:cs="Times New Roman"/>
-          <w:color w:val="333333"/>
-          <w:sz w:val="24"/>
-          <w:szCs w:val="24"/>
-        </w:rPr>
-        <w:t>ontent covered in one chapter in a book, can be covered in two in another. This reduces the similarity of each chapter as a document.</w:t>
+        <w:t>curious that this was not the case for all topics discussed in the Gospel Books, evident from the Euclidean distance plot, and the optimal number of KMeans clusters. This could be because of chapter delimitation where content covered in one chapter in a book, can be covered in two in another. This reduces the similarity of each chapter as a document.Further, of the two outliers, Luke 1 is uncharacteristically similar to the other outlier, Luke 3, but otherwise typical of other chapters as calculated by cosine similarity. Thus in a high-dimensional space, this sets the two books apart from the others, resulting in their separate classification even though when decomposed into the first two principal components, Luke 1 appears relatively close to the other clusters.</w:t>
       </w:r>
     </w:p>
     <w:p>
@@ -9271,27 +8913,7 @@
           <w:sz w:val="24"/>
           <w:szCs w:val="24"/>
         </w:rPr>
-        <w:t xml:space="preserve">Thus, what is observed here is an inability to satisfactorily explain why a random forest model is better able to classify and predict than a </w:t>
-      </w:r>
-      <w:proofErr w:type="spellStart"/>
-      <w:r>
-        <w:rPr>
-          <w:rFonts w:ascii="Times New Roman" w:eastAsia="Times New Roman" w:hAnsi="Times New Roman" w:cs="Times New Roman"/>
-          <w:color w:val="333333"/>
-          <w:sz w:val="24"/>
-          <w:szCs w:val="24"/>
-        </w:rPr>
-        <w:t>KMeans</w:t>
-      </w:r>
-      <w:proofErr w:type="spellEnd"/>
-      <w:r>
-        <w:rPr>
-          <w:rFonts w:ascii="Times New Roman" w:eastAsia="Times New Roman" w:hAnsi="Times New Roman" w:cs="Times New Roman"/>
-          <w:color w:val="333333"/>
-          <w:sz w:val="24"/>
-          <w:szCs w:val="24"/>
-        </w:rPr>
-        <w:t xml:space="preserve"> model. Neither can the hypothesis that the four Gospel are </w:t>
+        <w:t xml:space="preserve">Thus, what is observed here is an inability to satisfactorily explain why a random forest model is better able to classify and predict than a KMeans model. Neither can the hypothesis that the four Gospel are </w:t>
       </w:r>
       <w:r>
         <w:rPr>
@@ -9425,27 +9047,7 @@
           <w:sz w:val="18"/>
           <w:szCs w:val="18"/>
         </w:rPr>
-        <w:t xml:space="preserve">Goodacre, M. (2000). A Monopoly on </w:t>
-      </w:r>
-      <w:proofErr w:type="spellStart"/>
-      <w:r>
-        <w:rPr>
-          <w:rFonts w:ascii="Helvetica" w:eastAsia="Times New Roman" w:hAnsi="Helvetica" w:cs="Helvetica"/>
-          <w:color w:val="333333"/>
-          <w:sz w:val="18"/>
-          <w:szCs w:val="18"/>
-        </w:rPr>
-        <w:t>Marcan</w:t>
-      </w:r>
-      <w:proofErr w:type="spellEnd"/>
-      <w:r>
-        <w:rPr>
-          <w:rFonts w:ascii="Helvetica" w:eastAsia="Times New Roman" w:hAnsi="Helvetica" w:cs="Helvetica"/>
-          <w:color w:val="333333"/>
-          <w:sz w:val="18"/>
-          <w:szCs w:val="18"/>
-        </w:rPr>
-        <w:t xml:space="preserve"> Priority? Fallacies at the Heart of Q. In Society of Biblical Literature Seminar Papers 2000 (pp. 538-622).</w:t>
+        <w:t>Goodacre, M. (2000). A Monopoly on Marcan Priority? Fallacies at the Heart of Q. In Society of Biblical Literature Seminar Papers 2000 (pp. 538-622).</w:t>
       </w:r>
     </w:p>
     <w:p>
@@ -9482,7 +9084,6 @@
           <w:szCs w:val="18"/>
         </w:rPr>
       </w:pPr>
-      <w:proofErr w:type="spellStart"/>
       <w:r>
         <w:rPr>
           <w:rFonts w:ascii="Helvetica" w:eastAsia="Times New Roman" w:hAnsi="Helvetica" w:cs="Helvetica"/>
@@ -9490,17 +9091,7 @@
           <w:sz w:val="18"/>
           <w:szCs w:val="18"/>
         </w:rPr>
-        <w:t>Linmans</w:t>
-      </w:r>
-      <w:proofErr w:type="spellEnd"/>
-      <w:r>
-        <w:rPr>
-          <w:rFonts w:ascii="Helvetica" w:eastAsia="Times New Roman" w:hAnsi="Helvetica" w:cs="Helvetica"/>
-          <w:color w:val="333333"/>
-          <w:sz w:val="18"/>
-          <w:szCs w:val="18"/>
-        </w:rPr>
-        <w:t>, A. J. M. (1998). Correspondence analysis of the Synoptic Gospels. Literary and linguistic computing, 13(1), 1-13.</w:t>
+        <w:t>Linmans, A. J. M. (1998). Correspondence analysis of the Synoptic Gospels. Literary and linguistic computing, 13(1), 1-13.</w:t>
       </w:r>
     </w:p>
     <w:p>
@@ -9537,7 +9128,6 @@
           <w:szCs w:val="18"/>
         </w:rPr>
       </w:pPr>
-      <w:proofErr w:type="spellStart"/>
       <w:r>
         <w:rPr>
           <w:rFonts w:ascii="Helvetica" w:eastAsia="Times New Roman" w:hAnsi="Helvetica" w:cs="Helvetica"/>
@@ -9545,37 +9135,7 @@
           <w:sz w:val="18"/>
           <w:szCs w:val="18"/>
         </w:rPr>
-        <w:t>Murai</w:t>
-      </w:r>
-      <w:proofErr w:type="spellEnd"/>
-      <w:r>
-        <w:rPr>
-          <w:rFonts w:ascii="Helvetica" w:eastAsia="Times New Roman" w:hAnsi="Helvetica" w:cs="Helvetica"/>
-          <w:color w:val="333333"/>
-          <w:sz w:val="18"/>
-          <w:szCs w:val="18"/>
-        </w:rPr>
-        <w:t xml:space="preserve">, H., &amp; </w:t>
-      </w:r>
-      <w:proofErr w:type="spellStart"/>
-      <w:r>
-        <w:rPr>
-          <w:rFonts w:ascii="Helvetica" w:eastAsia="Times New Roman" w:hAnsi="Helvetica" w:cs="Helvetica"/>
-          <w:color w:val="333333"/>
-          <w:sz w:val="18"/>
-          <w:szCs w:val="18"/>
-        </w:rPr>
-        <w:t>Tokosumi</w:t>
-      </w:r>
-      <w:proofErr w:type="spellEnd"/>
-      <w:r>
-        <w:rPr>
-          <w:rFonts w:ascii="Helvetica" w:eastAsia="Times New Roman" w:hAnsi="Helvetica" w:cs="Helvetica"/>
-          <w:color w:val="333333"/>
-          <w:sz w:val="18"/>
-          <w:szCs w:val="18"/>
-        </w:rPr>
-        <w:t>, A. (2006). Synoptic Network Analysis of the Four Gospels. In SCIS &amp; ISIS SCIS &amp; ISIS 2006 (pp. 1590-1595). Japan Society for Fuzzy Theory and Intelligent Informatics.</w:t>
+        <w:t>Murai, H., &amp; Tokosumi, A. (2006). Synoptic Network Analysis of the Four Gospels. In SCIS &amp; ISIS SCIS &amp; ISIS 2006 (pp. 1590-1595). Japan Society for Fuzzy Theory and Intelligent Informatics.</w:t>
       </w:r>
     </w:p>
     <w:p>
@@ -9590,7 +9150,6 @@
           <w:szCs w:val="18"/>
         </w:rPr>
       </w:pPr>
-      <w:proofErr w:type="spellStart"/>
       <w:r>
         <w:rPr>
           <w:rFonts w:ascii="Helvetica" w:eastAsia="Times New Roman" w:hAnsi="Helvetica" w:cs="Helvetica"/>
@@ -9598,17 +9157,7 @@
           <w:sz w:val="18"/>
           <w:szCs w:val="18"/>
         </w:rPr>
-        <w:t>Murai</w:t>
-      </w:r>
-      <w:proofErr w:type="spellEnd"/>
-      <w:r>
-        <w:rPr>
-          <w:rFonts w:ascii="Helvetica" w:eastAsia="Times New Roman" w:hAnsi="Helvetica" w:cs="Helvetica"/>
-          <w:color w:val="333333"/>
-          <w:sz w:val="18"/>
-          <w:szCs w:val="18"/>
-        </w:rPr>
-        <w:t>, H. (2013). Exegetical Science for the Interpretation of the Bible: Algorithms and Software for Quantitative Analysis of Christian Documents. In Software Engineering, Artificial Intelligence, Networking and Parallel/Distributed Computing (pp. 67-86). Springer, Heidelberg.</w:t>
+        <w:t>Murai, H. (2013). Exegetical Science for the Interpretation of the Bible: Algorithms and Software for Quantitative Analysis of Christian Documents. In Software Engineering, Artificial Intelligence, Networking and Parallel/Distributed Computing (pp. 67-86). Springer, Heidelberg.</w:t>
       </w:r>
     </w:p>
     <w:p>
@@ -9630,27 +9179,7 @@
           <w:sz w:val="18"/>
           <w:szCs w:val="18"/>
         </w:rPr>
-        <w:t xml:space="preserve">Xia, P., &amp; </w:t>
-      </w:r>
-      <w:proofErr w:type="spellStart"/>
-      <w:r>
-        <w:rPr>
-          <w:rFonts w:ascii="Helvetica" w:eastAsia="Times New Roman" w:hAnsi="Helvetica" w:cs="Helvetica"/>
-          <w:color w:val="333333"/>
-          <w:sz w:val="18"/>
-          <w:szCs w:val="18"/>
-        </w:rPr>
-        <w:t>Yarowsky</w:t>
-      </w:r>
-      <w:proofErr w:type="spellEnd"/>
-      <w:r>
-        <w:rPr>
-          <w:rFonts w:ascii="Helvetica" w:eastAsia="Times New Roman" w:hAnsi="Helvetica" w:cs="Helvetica"/>
-          <w:color w:val="333333"/>
-          <w:sz w:val="18"/>
-          <w:szCs w:val="18"/>
-        </w:rPr>
-        <w:t>, D. (2017, November). Deriving Consensus for Multi-Parallel Corpora: an English Bible Study. In Proceedings of the Eighth International Joint Conference on Natural Language Processing (Volume 2: Short Papers) (pp. 448-453).</w:t>
+        <w:t>Xia, P., &amp; Yarowsky, D. (2017, November). Deriving Consensus for Multi-Parallel Corpora: an English Bible Study. In Proceedings of the Eighth International Joint Conference on Natural Language Processing (Volume 2: Short Papers) (pp. 448-453).</w:t>
       </w:r>
     </w:p>
     <w:p>
@@ -10702,7 +10231,6 @@
                 <w:bCs/>
               </w:rPr>
             </w:pPr>
-            <w:proofErr w:type="spellStart"/>
             <w:r>
               <w:rPr>
                 <w:rFonts w:asciiTheme="majorHAnsi" w:eastAsia="Times New Roman" w:hAnsiTheme="majorHAnsi" w:cstheme="majorHAnsi"/>
@@ -10711,7 +10239,6 @@
               </w:rPr>
               <w:t>A_Joh</w:t>
             </w:r>
-            <w:proofErr w:type="spellEnd"/>
           </w:p>
         </w:tc>
         <w:tc>
@@ -10741,7 +10268,6 @@
                 <w:bCs/>
               </w:rPr>
             </w:pPr>
-            <w:proofErr w:type="spellStart"/>
             <w:r>
               <w:rPr>
                 <w:rFonts w:asciiTheme="majorHAnsi" w:eastAsia="Times New Roman" w:hAnsiTheme="majorHAnsi" w:cstheme="majorHAnsi"/>
@@ -10750,7 +10276,6 @@
               </w:rPr>
               <w:t>A_Luk</w:t>
             </w:r>
-            <w:proofErr w:type="spellEnd"/>
           </w:p>
         </w:tc>
         <w:tc>
@@ -10780,7 +10305,6 @@
                 <w:bCs/>
               </w:rPr>
             </w:pPr>
-            <w:proofErr w:type="spellStart"/>
             <w:r>
               <w:rPr>
                 <w:rFonts w:asciiTheme="majorHAnsi" w:eastAsia="Times New Roman" w:hAnsiTheme="majorHAnsi" w:cstheme="majorHAnsi"/>
@@ -10789,7 +10313,6 @@
               </w:rPr>
               <w:t>A_Mar</w:t>
             </w:r>
-            <w:proofErr w:type="spellEnd"/>
           </w:p>
         </w:tc>
         <w:tc>
@@ -10819,7 +10342,6 @@
                 <w:bCs/>
               </w:rPr>
             </w:pPr>
-            <w:proofErr w:type="spellStart"/>
             <w:r>
               <w:rPr>
                 <w:rFonts w:asciiTheme="majorHAnsi" w:eastAsia="Times New Roman" w:hAnsiTheme="majorHAnsi" w:cstheme="majorHAnsi"/>
@@ -10828,7 +10350,6 @@
               </w:rPr>
               <w:t>A_Mat</w:t>
             </w:r>
-            <w:proofErr w:type="spellEnd"/>
           </w:p>
         </w:tc>
         <w:tc>
@@ -10858,7 +10379,6 @@
                 <w:bCs/>
               </w:rPr>
             </w:pPr>
-            <w:proofErr w:type="spellStart"/>
             <w:r>
               <w:rPr>
                 <w:rFonts w:asciiTheme="majorHAnsi" w:eastAsia="Times New Roman" w:hAnsiTheme="majorHAnsi" w:cstheme="majorHAnsi"/>
@@ -10867,7 +10387,6 @@
               </w:rPr>
               <w:t>K_Joh</w:t>
             </w:r>
-            <w:proofErr w:type="spellEnd"/>
           </w:p>
         </w:tc>
         <w:tc>
@@ -10897,7 +10416,6 @@
                 <w:bCs/>
               </w:rPr>
             </w:pPr>
-            <w:proofErr w:type="spellStart"/>
             <w:r>
               <w:rPr>
                 <w:rFonts w:asciiTheme="majorHAnsi" w:eastAsia="Times New Roman" w:hAnsiTheme="majorHAnsi" w:cstheme="majorHAnsi"/>
@@ -10906,7 +10424,6 @@
               </w:rPr>
               <w:t>K_Luk</w:t>
             </w:r>
-            <w:proofErr w:type="spellEnd"/>
           </w:p>
         </w:tc>
         <w:tc>
@@ -10936,7 +10453,6 @@
                 <w:bCs/>
               </w:rPr>
             </w:pPr>
-            <w:proofErr w:type="spellStart"/>
             <w:r>
               <w:rPr>
                 <w:rFonts w:asciiTheme="majorHAnsi" w:eastAsia="Times New Roman" w:hAnsiTheme="majorHAnsi" w:cstheme="majorHAnsi"/>
@@ -10945,7 +10461,6 @@
               </w:rPr>
               <w:t>K_Mar</w:t>
             </w:r>
-            <w:proofErr w:type="spellEnd"/>
           </w:p>
         </w:tc>
         <w:tc>
@@ -10975,7 +10490,6 @@
                 <w:bCs/>
               </w:rPr>
             </w:pPr>
-            <w:proofErr w:type="spellStart"/>
             <w:r>
               <w:rPr>
                 <w:rFonts w:asciiTheme="majorHAnsi" w:eastAsia="Times New Roman" w:hAnsiTheme="majorHAnsi" w:cstheme="majorHAnsi"/>
@@ -10984,7 +10498,6 @@
               </w:rPr>
               <w:t>K_Mat</w:t>
             </w:r>
-            <w:proofErr w:type="spellEnd"/>
           </w:p>
         </w:tc>
         <w:tc>
@@ -11014,7 +10527,6 @@
                 <w:bCs/>
               </w:rPr>
             </w:pPr>
-            <w:proofErr w:type="spellStart"/>
             <w:r>
               <w:rPr>
                 <w:rFonts w:asciiTheme="majorHAnsi" w:eastAsia="Times New Roman" w:hAnsiTheme="majorHAnsi" w:cstheme="majorHAnsi"/>
@@ -11023,7 +10535,6 @@
               </w:rPr>
               <w:t>W_Joh</w:t>
             </w:r>
-            <w:proofErr w:type="spellEnd"/>
           </w:p>
         </w:tc>
         <w:tc>
@@ -11053,7 +10564,6 @@
                 <w:bCs/>
               </w:rPr>
             </w:pPr>
-            <w:proofErr w:type="spellStart"/>
             <w:r>
               <w:rPr>
                 <w:rFonts w:asciiTheme="majorHAnsi" w:eastAsia="Times New Roman" w:hAnsiTheme="majorHAnsi" w:cstheme="majorHAnsi"/>
@@ -11062,7 +10572,6 @@
               </w:rPr>
               <w:t>W_Luk</w:t>
             </w:r>
-            <w:proofErr w:type="spellEnd"/>
           </w:p>
         </w:tc>
         <w:tc>
@@ -11092,7 +10601,6 @@
                 <w:bCs/>
               </w:rPr>
             </w:pPr>
-            <w:proofErr w:type="spellStart"/>
             <w:r>
               <w:rPr>
                 <w:rFonts w:asciiTheme="majorHAnsi" w:eastAsia="Times New Roman" w:hAnsiTheme="majorHAnsi" w:cstheme="majorHAnsi"/>
@@ -11101,7 +10609,6 @@
               </w:rPr>
               <w:t>W_Mar</w:t>
             </w:r>
-            <w:proofErr w:type="spellEnd"/>
           </w:p>
         </w:tc>
         <w:tc>
@@ -11131,7 +10638,6 @@
                 <w:bCs/>
               </w:rPr>
             </w:pPr>
-            <w:proofErr w:type="spellStart"/>
             <w:r>
               <w:rPr>
                 <w:rFonts w:asciiTheme="majorHAnsi" w:eastAsia="Times New Roman" w:hAnsiTheme="majorHAnsi" w:cstheme="majorHAnsi"/>
@@ -11140,7 +10646,6 @@
               </w:rPr>
               <w:t>W_Mat</w:t>
             </w:r>
-            <w:proofErr w:type="spellEnd"/>
           </w:p>
         </w:tc>
       </w:tr>
@@ -11209,14 +10714,12 @@
                 <w:rFonts w:asciiTheme="majorHAnsi" w:eastAsia="Times New Roman" w:hAnsiTheme="majorHAnsi" w:cstheme="majorHAnsi"/>
               </w:rPr>
             </w:pPr>
-            <w:proofErr w:type="spellStart"/>
             <w:r>
               <w:rPr>
                 <w:rFonts w:asciiTheme="majorHAnsi" w:eastAsia="Times New Roman" w:hAnsiTheme="majorHAnsi" w:cstheme="majorHAnsi"/>
               </w:rPr>
               <w:t>A_Joh</w:t>
             </w:r>
-            <w:proofErr w:type="spellEnd"/>
           </w:p>
         </w:tc>
         <w:tc>
@@ -11618,14 +11121,12 @@
                 <w:rFonts w:asciiTheme="majorHAnsi" w:eastAsia="Times New Roman" w:hAnsiTheme="majorHAnsi" w:cstheme="majorHAnsi"/>
               </w:rPr>
             </w:pPr>
-            <w:proofErr w:type="spellStart"/>
             <w:r>
               <w:rPr>
                 <w:rFonts w:asciiTheme="majorHAnsi" w:eastAsia="Times New Roman" w:hAnsiTheme="majorHAnsi" w:cstheme="majorHAnsi"/>
               </w:rPr>
               <w:t>A_Luk</w:t>
             </w:r>
-            <w:proofErr w:type="spellEnd"/>
           </w:p>
         </w:tc>
         <w:tc>
@@ -12027,14 +11528,12 @@
                 <w:rFonts w:asciiTheme="majorHAnsi" w:eastAsia="Times New Roman" w:hAnsiTheme="majorHAnsi" w:cstheme="majorHAnsi"/>
               </w:rPr>
             </w:pPr>
-            <w:proofErr w:type="spellStart"/>
             <w:r>
               <w:rPr>
                 <w:rFonts w:asciiTheme="majorHAnsi" w:eastAsia="Times New Roman" w:hAnsiTheme="majorHAnsi" w:cstheme="majorHAnsi"/>
               </w:rPr>
               <w:t>A_Mar</w:t>
             </w:r>
-            <w:proofErr w:type="spellEnd"/>
           </w:p>
         </w:tc>
         <w:tc>
@@ -12436,14 +11935,12 @@
                 <w:rFonts w:asciiTheme="majorHAnsi" w:eastAsia="Times New Roman" w:hAnsiTheme="majorHAnsi" w:cstheme="majorHAnsi"/>
               </w:rPr>
             </w:pPr>
-            <w:proofErr w:type="spellStart"/>
             <w:r>
               <w:rPr>
                 <w:rFonts w:asciiTheme="majorHAnsi" w:eastAsia="Times New Roman" w:hAnsiTheme="majorHAnsi" w:cstheme="majorHAnsi"/>
               </w:rPr>
               <w:t>A_Mat</w:t>
             </w:r>
-            <w:proofErr w:type="spellEnd"/>
           </w:p>
         </w:tc>
         <w:tc>
@@ -12884,14 +12381,12 @@
                 <w:rFonts w:asciiTheme="majorHAnsi" w:eastAsia="Times New Roman" w:hAnsiTheme="majorHAnsi" w:cstheme="majorHAnsi"/>
               </w:rPr>
             </w:pPr>
-            <w:proofErr w:type="spellStart"/>
             <w:r>
               <w:rPr>
                 <w:rFonts w:asciiTheme="majorHAnsi" w:eastAsia="Times New Roman" w:hAnsiTheme="majorHAnsi" w:cstheme="majorHAnsi"/>
               </w:rPr>
               <w:t>K_Joh</w:t>
             </w:r>
-            <w:proofErr w:type="spellEnd"/>
           </w:p>
         </w:tc>
         <w:tc>
@@ -13293,14 +12788,12 @@
                 <w:rFonts w:asciiTheme="majorHAnsi" w:eastAsia="Times New Roman" w:hAnsiTheme="majorHAnsi" w:cstheme="majorHAnsi"/>
               </w:rPr>
             </w:pPr>
-            <w:proofErr w:type="spellStart"/>
             <w:r>
               <w:rPr>
                 <w:rFonts w:asciiTheme="majorHAnsi" w:eastAsia="Times New Roman" w:hAnsiTheme="majorHAnsi" w:cstheme="majorHAnsi"/>
               </w:rPr>
               <w:t>K_Luk</w:t>
             </w:r>
-            <w:proofErr w:type="spellEnd"/>
           </w:p>
         </w:tc>
         <w:tc>
@@ -13702,14 +13195,12 @@
                 <w:rFonts w:asciiTheme="majorHAnsi" w:eastAsia="Times New Roman" w:hAnsiTheme="majorHAnsi" w:cstheme="majorHAnsi"/>
               </w:rPr>
             </w:pPr>
-            <w:proofErr w:type="spellStart"/>
             <w:r>
               <w:rPr>
                 <w:rFonts w:asciiTheme="majorHAnsi" w:eastAsia="Times New Roman" w:hAnsiTheme="majorHAnsi" w:cstheme="majorHAnsi"/>
               </w:rPr>
               <w:t>K_Mar</w:t>
             </w:r>
-            <w:proofErr w:type="spellEnd"/>
           </w:p>
         </w:tc>
         <w:tc>
@@ -14111,14 +13602,12 @@
                 <w:rFonts w:asciiTheme="majorHAnsi" w:eastAsia="Times New Roman" w:hAnsiTheme="majorHAnsi" w:cstheme="majorHAnsi"/>
               </w:rPr>
             </w:pPr>
-            <w:proofErr w:type="spellStart"/>
             <w:r>
               <w:rPr>
                 <w:rFonts w:asciiTheme="majorHAnsi" w:eastAsia="Times New Roman" w:hAnsiTheme="majorHAnsi" w:cstheme="majorHAnsi"/>
               </w:rPr>
               <w:t>K_Mat</w:t>
             </w:r>
-            <w:proofErr w:type="spellEnd"/>
           </w:p>
         </w:tc>
         <w:tc>
@@ -14559,14 +14048,12 @@
                 <w:rFonts w:asciiTheme="majorHAnsi" w:eastAsia="Times New Roman" w:hAnsiTheme="majorHAnsi" w:cstheme="majorHAnsi"/>
               </w:rPr>
             </w:pPr>
-            <w:proofErr w:type="spellStart"/>
             <w:r>
               <w:rPr>
                 <w:rFonts w:asciiTheme="majorHAnsi" w:eastAsia="Times New Roman" w:hAnsiTheme="majorHAnsi" w:cstheme="majorHAnsi"/>
               </w:rPr>
               <w:t>W_Joh</w:t>
             </w:r>
-            <w:proofErr w:type="spellEnd"/>
           </w:p>
         </w:tc>
         <w:tc>
@@ -14968,14 +14455,12 @@
                 <w:rFonts w:asciiTheme="majorHAnsi" w:eastAsia="Times New Roman" w:hAnsiTheme="majorHAnsi" w:cstheme="majorHAnsi"/>
               </w:rPr>
             </w:pPr>
-            <w:proofErr w:type="spellStart"/>
             <w:r>
               <w:rPr>
                 <w:rFonts w:asciiTheme="majorHAnsi" w:eastAsia="Times New Roman" w:hAnsiTheme="majorHAnsi" w:cstheme="majorHAnsi"/>
               </w:rPr>
               <w:t>W_Luk</w:t>
             </w:r>
-            <w:proofErr w:type="spellEnd"/>
           </w:p>
         </w:tc>
         <w:tc>
@@ -15377,14 +14862,12 @@
                 <w:rFonts w:asciiTheme="majorHAnsi" w:eastAsia="Times New Roman" w:hAnsiTheme="majorHAnsi" w:cstheme="majorHAnsi"/>
               </w:rPr>
             </w:pPr>
-            <w:proofErr w:type="spellStart"/>
             <w:r>
               <w:rPr>
                 <w:rFonts w:asciiTheme="majorHAnsi" w:eastAsia="Times New Roman" w:hAnsiTheme="majorHAnsi" w:cstheme="majorHAnsi"/>
               </w:rPr>
               <w:t>W_Mar</w:t>
             </w:r>
-            <w:proofErr w:type="spellEnd"/>
           </w:p>
         </w:tc>
         <w:tc>
@@ -15786,14 +15269,12 @@
                 <w:rFonts w:asciiTheme="majorHAnsi" w:eastAsia="Times New Roman" w:hAnsiTheme="majorHAnsi" w:cstheme="majorHAnsi"/>
               </w:rPr>
             </w:pPr>
-            <w:proofErr w:type="spellStart"/>
             <w:r>
               <w:rPr>
                 <w:rFonts w:asciiTheme="majorHAnsi" w:eastAsia="Times New Roman" w:hAnsiTheme="majorHAnsi" w:cstheme="majorHAnsi"/>
               </w:rPr>
               <w:t>W_Mat</w:t>
             </w:r>
-            <w:proofErr w:type="spellEnd"/>
           </w:p>
         </w:tc>
         <w:tc>
@@ -18833,7 +18314,7 @@
 </file>
 
 <file path=customXml/itemProps1.xml><?xml version="1.0" encoding="utf-8"?>
-<ds:datastoreItem xmlns:ds="http://schemas.openxmlformats.org/officeDocument/2006/customXml" ds:itemID="{87395241-54C9-4AE3-AC6F-3BE8CD550752}">
+<ds:datastoreItem xmlns:ds="http://schemas.openxmlformats.org/officeDocument/2006/customXml" ds:itemID="{B7160179-4320-4350-AC77-09BCE0970203}">
   <ds:schemaRefs>
     <ds:schemaRef ds:uri="http://schemas.openxmlformats.org/officeDocument/2006/bibliography"/>
   </ds:schemaRefs>

</xml_diff>